<commit_message>
Update CS Programming Problem Set.docx
</commit_message>
<xml_diff>
--- a/CS Programming Problem Set.docx
+++ b/CS Programming Problem Set.docx
@@ -1774,8 +1774,6 @@
       <w:pPr>
         <w:spacing w:after="0" w:line="240" w:lineRule="auto"/>
       </w:pPr>
-      <w:bookmarkStart w:id="0" w:name="_GoBack"/>
-      <w:bookmarkEnd w:id="0"/>
     </w:p>
     <w:p>
       <w:pPr>
@@ -6035,6 +6033,8 @@
       <w:pPr>
         <w:spacing w:after="0" w:line="240" w:lineRule="auto"/>
       </w:pPr>
+      <w:bookmarkStart w:id="0" w:name="_GoBack"/>
+      <w:bookmarkEnd w:id="0"/>
     </w:p>
     <w:p>
       <w:pPr>
@@ -7082,7 +7082,16 @@
           <w:sz w:val="24"/>
           <w:szCs w:val="24"/>
         </w:rPr>
-        <w:t>Wardrobe</w:t>
+        <w:t>w</w:t>
+      </w:r>
+      <w:r>
+        <w:rPr>
+          <w:b/>
+          <w:bCs/>
+          <w:sz w:val="24"/>
+          <w:szCs w:val="24"/>
+        </w:rPr>
+        <w:t>ardrobe</w:t>
       </w:r>
       <w:r>
         <w:rPr>
@@ -7173,7 +7182,52 @@
         </w:drawing>
       </w:r>
       <w:r>
-        <w:t xml:space="preserve">Madison recently was hired and is trying to prepare herself to enter the job force. She knows she has to buy new work shirts, but wants to make the appearance that she has a bigger wardrobe than she really does. Her work week is only four days long (Monday, Tuesday, Wednesday, Thursday), so she could buy four shirts (red, black, grey, white) and where those in that order every week, but then her coworkers would judge her. She wants to see the data based on the number of shirts she buys how many ways she can arrange N shirts so that she has a different competition every X days. Laundry is done every Thursday night, so She could wear the same shirt Thursday and the following Monday. </w:t>
+        <w:t>Madison recently was hired and is trying to prepare herself to enter the job force. She knows she has to buy new work shirts, but w</w:t>
+      </w:r>
+      <w:r>
+        <w:t>ants to make the appearance</w:t>
+      </w:r>
+      <w:r>
+        <w:t xml:space="preserve"> she has a bigger wardrobe than she really does. Her work week is only four days long (Monday, Tuesday, Wednesday, Thursday), so she could buy four shirts (red, black, grey, white) and we</w:t>
+      </w:r>
+      <w:r>
+        <w:t>ar</w:t>
+      </w:r>
+      <w:r>
+        <w:t xml:space="preserve"> those in that order every week, but then her coworkers would judge her. She wants to see the data based on the number of shirts she buys</w:t>
+      </w:r>
+      <w:r>
+        <w:t>,</w:t>
+      </w:r>
+      <w:r>
+        <w:t xml:space="preserve"> how many ways she can arrange </w:t>
+      </w:r>
+      <w:r>
+        <w:rPr>
+          <w:rFonts w:ascii="Courier New" w:hAnsi="Courier New" w:cs="Courier New"/>
+        </w:rPr>
+        <w:t>N</w:t>
+      </w:r>
+      <w:r>
+        <w:t xml:space="preserve"> shirts so that she has a different competition every </w:t>
+      </w:r>
+      <w:r>
+        <w:rPr>
+          <w:rFonts w:ascii="Courier New" w:hAnsi="Courier New" w:cs="Courier New"/>
+        </w:rPr>
+        <w:t>X</w:t>
+      </w:r>
+      <w:r>
+        <w:t xml:space="preserve"> days. Laundry is done every Thursday night, so </w:t>
+      </w:r>
+      <w:r>
+        <w:t>s</w:t>
+      </w:r>
+      <w:r>
+        <w:t>he could wear the same shirt Thu</w:t>
+      </w:r>
+      <w:r>
+        <w:t>rsday and the following Monday.</w:t>
       </w:r>
     </w:p>
     <w:p>
@@ -7194,7 +7248,55 @@
     </w:p>
     <w:p>
       <w:r>
-        <w:t>Each line contains a single integer of the number of shirts Madison is considering buying. This integer can be as little as 0 and as high as 1000. Madison has a large closet so it’s okay</w:t>
+        <w:t xml:space="preserve">An unknown number of test cases are given. </w:t>
+      </w:r>
+      <w:r>
+        <w:t xml:space="preserve">Each </w:t>
+      </w:r>
+      <w:r>
+        <w:t xml:space="preserve">test case contains a single integer </w:t>
+      </w:r>
+      <w:r>
+        <w:rPr>
+          <w:rFonts w:ascii="Courier New" w:hAnsi="Courier New" w:cs="Courier New"/>
+        </w:rPr>
+        <w:t>N</w:t>
+      </w:r>
+      <w:r>
+        <w:rPr>
+          <w:rFonts w:asciiTheme="majorHAnsi" w:hAnsiTheme="majorHAnsi" w:cs="Courier New"/>
+        </w:rPr>
+        <w:t>,</w:t>
+      </w:r>
+      <w:r>
+        <w:t xml:space="preserve"> the number of shirts Madison is considering buying. This integer can be as little as </w:t>
+      </w:r>
+      <w:r>
+        <w:rPr>
+          <w:rFonts w:ascii="Courier New" w:hAnsi="Courier New" w:cs="Courier New"/>
+        </w:rPr>
+        <w:t>0</w:t>
+      </w:r>
+      <w:r>
+        <w:t xml:space="preserve"> and as high as </w:t>
+      </w:r>
+      <w:r>
+        <w:rPr>
+          <w:rFonts w:ascii="Courier New" w:hAnsi="Courier New" w:cs="Courier New"/>
+        </w:rPr>
+        <w:t>1000</w:t>
+      </w:r>
+      <w:r>
+        <w:t>. Madison has a large closet</w:t>
+      </w:r>
+      <w:r>
+        <w:t>,</w:t>
+      </w:r>
+      <w:r>
+        <w:t xml:space="preserve"> so it’s okay</w:t>
+      </w:r>
+      <w:r>
+        <w:t>.</w:t>
       </w:r>
     </w:p>
     <w:p>
@@ -7215,7 +7317,37 @@
     </w:p>
     <w:p>
       <w:r>
-        <w:t>For each integer given, print of the number ways Madison could arrange N shirts for N days</w:t>
+        <w:t>For each integer given, print</w:t>
+      </w:r>
+      <w:r>
+        <w:t xml:space="preserve"> the number </w:t>
+      </w:r>
+      <w:r>
+        <w:t xml:space="preserve">of </w:t>
+      </w:r>
+      <w:r>
+        <w:t xml:space="preserve">ways Madison could arrange </w:t>
+      </w:r>
+      <w:r>
+        <w:rPr>
+          <w:rFonts w:ascii="Courier New" w:hAnsi="Courier New" w:cs="Courier New"/>
+        </w:rPr>
+        <w:t>N</w:t>
+      </w:r>
+      <w:r>
+        <w:t xml:space="preserve"> shirts for </w:t>
+      </w:r>
+      <w:r>
+        <w:rPr>
+          <w:rFonts w:ascii="Courier New" w:hAnsi="Courier New" w:cs="Courier New"/>
+        </w:rPr>
+        <w:t>N</w:t>
+      </w:r>
+      <w:r>
+        <w:t xml:space="preserve"> days</w:t>
+      </w:r>
+      <w:r>
+        <w:t>.</w:t>
       </w:r>
     </w:p>
     <w:p>
@@ -7241,16 +7373,12 @@
         <w:adjustRightInd w:val="0"/>
         <w:spacing w:after="0" w:line="240" w:lineRule="auto"/>
         <w:rPr>
-          <w:rFonts w:ascii="Consolas" w:hAnsi="Consolas" w:cs="Consolas"/>
-          <w:sz w:val="20"/>
-          <w:szCs w:val="20"/>
-        </w:rPr>
-      </w:pPr>
-      <w:r>
-        <w:rPr>
-          <w:rFonts w:ascii="Consolas" w:hAnsi="Consolas" w:cs="Consolas"/>
-          <w:sz w:val="20"/>
-          <w:szCs w:val="20"/>
+          <w:rFonts w:ascii="Courier New" w:hAnsi="Courier New" w:cs="Courier New"/>
+        </w:rPr>
+      </w:pPr>
+      <w:r>
+        <w:rPr>
+          <w:rFonts w:ascii="Courier New" w:hAnsi="Courier New" w:cs="Courier New"/>
         </w:rPr>
         <w:t>0</w:t>
       </w:r>
@@ -7262,16 +7390,12 @@
         <w:adjustRightInd w:val="0"/>
         <w:spacing w:after="0" w:line="240" w:lineRule="auto"/>
         <w:rPr>
-          <w:rFonts w:ascii="Consolas" w:hAnsi="Consolas" w:cs="Consolas"/>
-          <w:sz w:val="20"/>
-          <w:szCs w:val="20"/>
-        </w:rPr>
-      </w:pPr>
-      <w:r>
-        <w:rPr>
-          <w:rFonts w:ascii="Consolas" w:hAnsi="Consolas" w:cs="Consolas"/>
-          <w:sz w:val="20"/>
-          <w:szCs w:val="20"/>
+          <w:rFonts w:ascii="Courier New" w:hAnsi="Courier New" w:cs="Courier New"/>
+        </w:rPr>
+      </w:pPr>
+      <w:r>
+        <w:rPr>
+          <w:rFonts w:ascii="Courier New" w:hAnsi="Courier New" w:cs="Courier New"/>
         </w:rPr>
         <w:t>1</w:t>
       </w:r>
@@ -7283,16 +7407,12 @@
         <w:adjustRightInd w:val="0"/>
         <w:spacing w:after="0" w:line="240" w:lineRule="auto"/>
         <w:rPr>
-          <w:rFonts w:ascii="Consolas" w:hAnsi="Consolas" w:cs="Consolas"/>
-          <w:sz w:val="20"/>
-          <w:szCs w:val="20"/>
-        </w:rPr>
-      </w:pPr>
-      <w:r>
-        <w:rPr>
-          <w:rFonts w:ascii="Consolas" w:hAnsi="Consolas" w:cs="Consolas"/>
-          <w:sz w:val="20"/>
-          <w:szCs w:val="20"/>
+          <w:rFonts w:ascii="Courier New" w:hAnsi="Courier New" w:cs="Courier New"/>
+        </w:rPr>
+      </w:pPr>
+      <w:r>
+        <w:rPr>
+          <w:rFonts w:ascii="Courier New" w:hAnsi="Courier New" w:cs="Courier New"/>
         </w:rPr>
         <w:t>2</w:t>
       </w:r>
@@ -7304,16 +7424,12 @@
         <w:adjustRightInd w:val="0"/>
         <w:spacing w:after="0" w:line="240" w:lineRule="auto"/>
         <w:rPr>
-          <w:rFonts w:ascii="Consolas" w:hAnsi="Consolas" w:cs="Consolas"/>
-          <w:sz w:val="20"/>
-          <w:szCs w:val="20"/>
-        </w:rPr>
-      </w:pPr>
-      <w:r>
-        <w:rPr>
-          <w:rFonts w:ascii="Consolas" w:hAnsi="Consolas" w:cs="Consolas"/>
-          <w:sz w:val="20"/>
-          <w:szCs w:val="20"/>
+          <w:rFonts w:ascii="Courier New" w:hAnsi="Courier New" w:cs="Courier New"/>
+        </w:rPr>
+      </w:pPr>
+      <w:r>
+        <w:rPr>
+          <w:rFonts w:ascii="Courier New" w:hAnsi="Courier New" w:cs="Courier New"/>
         </w:rPr>
         <w:t>3</w:t>
       </w:r>
@@ -7325,16 +7441,12 @@
         <w:adjustRightInd w:val="0"/>
         <w:spacing w:after="0" w:line="240" w:lineRule="auto"/>
         <w:rPr>
-          <w:rFonts w:ascii="Consolas" w:hAnsi="Consolas" w:cs="Consolas"/>
-          <w:sz w:val="20"/>
-          <w:szCs w:val="20"/>
-        </w:rPr>
-      </w:pPr>
-      <w:r>
-        <w:rPr>
-          <w:rFonts w:ascii="Consolas" w:hAnsi="Consolas" w:cs="Consolas"/>
-          <w:sz w:val="20"/>
-          <w:szCs w:val="20"/>
+          <w:rFonts w:ascii="Courier New" w:hAnsi="Courier New" w:cs="Courier New"/>
+        </w:rPr>
+      </w:pPr>
+      <w:r>
+        <w:rPr>
+          <w:rFonts w:ascii="Courier New" w:hAnsi="Courier New" w:cs="Courier New"/>
         </w:rPr>
         <w:t>4</w:t>
       </w:r>
@@ -7346,16 +7458,12 @@
         <w:adjustRightInd w:val="0"/>
         <w:spacing w:after="0" w:line="240" w:lineRule="auto"/>
         <w:rPr>
-          <w:rFonts w:ascii="Consolas" w:hAnsi="Consolas" w:cs="Consolas"/>
-          <w:sz w:val="20"/>
-          <w:szCs w:val="20"/>
-        </w:rPr>
-      </w:pPr>
-      <w:r>
-        <w:rPr>
-          <w:rFonts w:ascii="Consolas" w:hAnsi="Consolas" w:cs="Consolas"/>
-          <w:sz w:val="20"/>
-          <w:szCs w:val="20"/>
+          <w:rFonts w:ascii="Courier New" w:hAnsi="Courier New" w:cs="Courier New"/>
+        </w:rPr>
+      </w:pPr>
+      <w:r>
+        <w:rPr>
+          <w:rFonts w:ascii="Courier New" w:hAnsi="Courier New" w:cs="Courier New"/>
         </w:rPr>
         <w:t>5</w:t>
       </w:r>
@@ -7367,16 +7475,12 @@
         <w:adjustRightInd w:val="0"/>
         <w:spacing w:after="0" w:line="240" w:lineRule="auto"/>
         <w:rPr>
-          <w:rFonts w:ascii="Consolas" w:hAnsi="Consolas" w:cs="Consolas"/>
-          <w:sz w:val="20"/>
-          <w:szCs w:val="20"/>
-        </w:rPr>
-      </w:pPr>
-      <w:r>
-        <w:rPr>
-          <w:rFonts w:ascii="Consolas" w:hAnsi="Consolas" w:cs="Consolas"/>
-          <w:sz w:val="20"/>
-          <w:szCs w:val="20"/>
+          <w:rFonts w:ascii="Courier New" w:hAnsi="Courier New" w:cs="Courier New"/>
+        </w:rPr>
+      </w:pPr>
+      <w:r>
+        <w:rPr>
+          <w:rFonts w:ascii="Courier New" w:hAnsi="Courier New" w:cs="Courier New"/>
         </w:rPr>
         <w:t>6</w:t>
       </w:r>
@@ -7425,16 +7529,12 @@
         <w:adjustRightInd w:val="0"/>
         <w:spacing w:after="0" w:line="240" w:lineRule="auto"/>
         <w:rPr>
-          <w:rFonts w:ascii="Consolas" w:hAnsi="Consolas" w:cs="Consolas"/>
-          <w:sz w:val="20"/>
-          <w:szCs w:val="20"/>
-        </w:rPr>
-      </w:pPr>
-      <w:r>
-        <w:rPr>
-          <w:rFonts w:ascii="Consolas" w:hAnsi="Consolas" w:cs="Consolas"/>
-          <w:sz w:val="20"/>
-          <w:szCs w:val="20"/>
+          <w:rFonts w:ascii="Courier New" w:hAnsi="Courier New" w:cs="Courier New"/>
+        </w:rPr>
+      </w:pPr>
+      <w:r>
+        <w:rPr>
+          <w:rFonts w:ascii="Courier New" w:hAnsi="Courier New" w:cs="Courier New"/>
         </w:rPr>
         <w:t>1</w:t>
       </w:r>
@@ -7446,16 +7546,12 @@
         <w:adjustRightInd w:val="0"/>
         <w:spacing w:after="0" w:line="240" w:lineRule="auto"/>
         <w:rPr>
-          <w:rFonts w:ascii="Consolas" w:hAnsi="Consolas" w:cs="Consolas"/>
-          <w:sz w:val="20"/>
-          <w:szCs w:val="20"/>
-        </w:rPr>
-      </w:pPr>
-      <w:r>
-        <w:rPr>
-          <w:rFonts w:ascii="Consolas" w:hAnsi="Consolas" w:cs="Consolas"/>
-          <w:sz w:val="20"/>
-          <w:szCs w:val="20"/>
+          <w:rFonts w:ascii="Courier New" w:hAnsi="Courier New" w:cs="Courier New"/>
+        </w:rPr>
+      </w:pPr>
+      <w:r>
+        <w:rPr>
+          <w:rFonts w:ascii="Courier New" w:hAnsi="Courier New" w:cs="Courier New"/>
         </w:rPr>
         <w:t>1</w:t>
       </w:r>
@@ -7467,16 +7563,12 @@
         <w:adjustRightInd w:val="0"/>
         <w:spacing w:after="0" w:line="240" w:lineRule="auto"/>
         <w:rPr>
-          <w:rFonts w:ascii="Consolas" w:hAnsi="Consolas" w:cs="Consolas"/>
-          <w:sz w:val="20"/>
-          <w:szCs w:val="20"/>
-        </w:rPr>
-      </w:pPr>
-      <w:r>
-        <w:rPr>
-          <w:rFonts w:ascii="Consolas" w:hAnsi="Consolas" w:cs="Consolas"/>
-          <w:sz w:val="20"/>
-          <w:szCs w:val="20"/>
+          <w:rFonts w:ascii="Courier New" w:hAnsi="Courier New" w:cs="Courier New"/>
+        </w:rPr>
+      </w:pPr>
+      <w:r>
+        <w:rPr>
+          <w:rFonts w:ascii="Courier New" w:hAnsi="Courier New" w:cs="Courier New"/>
         </w:rPr>
         <w:t>2</w:t>
       </w:r>
@@ -7488,16 +7580,12 @@
         <w:adjustRightInd w:val="0"/>
         <w:spacing w:after="0" w:line="240" w:lineRule="auto"/>
         <w:rPr>
-          <w:rFonts w:ascii="Consolas" w:hAnsi="Consolas" w:cs="Consolas"/>
-          <w:sz w:val="20"/>
-          <w:szCs w:val="20"/>
-        </w:rPr>
-      </w:pPr>
-      <w:r>
-        <w:rPr>
-          <w:rFonts w:ascii="Consolas" w:hAnsi="Consolas" w:cs="Consolas"/>
-          <w:sz w:val="20"/>
-          <w:szCs w:val="20"/>
+          <w:rFonts w:ascii="Courier New" w:hAnsi="Courier New" w:cs="Courier New"/>
+        </w:rPr>
+      </w:pPr>
+      <w:r>
+        <w:rPr>
+          <w:rFonts w:ascii="Courier New" w:hAnsi="Courier New" w:cs="Courier New"/>
         </w:rPr>
         <w:t>6</w:t>
       </w:r>
@@ -7509,16 +7597,12 @@
         <w:adjustRightInd w:val="0"/>
         <w:spacing w:after="0" w:line="240" w:lineRule="auto"/>
         <w:rPr>
-          <w:rFonts w:ascii="Consolas" w:hAnsi="Consolas" w:cs="Consolas"/>
-          <w:sz w:val="20"/>
-          <w:szCs w:val="20"/>
-        </w:rPr>
-      </w:pPr>
-      <w:r>
-        <w:rPr>
-          <w:rFonts w:ascii="Consolas" w:hAnsi="Consolas" w:cs="Consolas"/>
-          <w:sz w:val="20"/>
-          <w:szCs w:val="20"/>
+          <w:rFonts w:ascii="Courier New" w:hAnsi="Courier New" w:cs="Courier New"/>
+        </w:rPr>
+      </w:pPr>
+      <w:r>
+        <w:rPr>
+          <w:rFonts w:ascii="Courier New" w:hAnsi="Courier New" w:cs="Courier New"/>
         </w:rPr>
         <w:t>24</w:t>
       </w:r>
@@ -7530,16 +7614,12 @@
         <w:adjustRightInd w:val="0"/>
         <w:spacing w:after="0" w:line="240" w:lineRule="auto"/>
         <w:rPr>
-          <w:rFonts w:ascii="Consolas" w:hAnsi="Consolas" w:cs="Consolas"/>
-          <w:sz w:val="20"/>
-          <w:szCs w:val="20"/>
-        </w:rPr>
-      </w:pPr>
-      <w:r>
-        <w:rPr>
-          <w:rFonts w:ascii="Consolas" w:hAnsi="Consolas" w:cs="Consolas"/>
-          <w:sz w:val="20"/>
-          <w:szCs w:val="20"/>
+          <w:rFonts w:ascii="Courier New" w:hAnsi="Courier New" w:cs="Courier New"/>
+        </w:rPr>
+      </w:pPr>
+      <w:r>
+        <w:rPr>
+          <w:rFonts w:ascii="Courier New" w:hAnsi="Courier New" w:cs="Courier New"/>
         </w:rPr>
         <w:t>120</w:t>
       </w:r>
@@ -7551,16 +7631,12 @@
         <w:adjustRightInd w:val="0"/>
         <w:spacing w:after="0" w:line="240" w:lineRule="auto"/>
         <w:rPr>
-          <w:rFonts w:ascii="Consolas" w:hAnsi="Consolas" w:cs="Consolas"/>
-          <w:sz w:val="20"/>
-          <w:szCs w:val="20"/>
-        </w:rPr>
-      </w:pPr>
-      <w:r>
-        <w:rPr>
-          <w:rFonts w:ascii="Consolas" w:hAnsi="Consolas" w:cs="Consolas"/>
-          <w:sz w:val="20"/>
-          <w:szCs w:val="20"/>
+          <w:rFonts w:ascii="Courier New" w:hAnsi="Courier New" w:cs="Courier New"/>
+        </w:rPr>
+      </w:pPr>
+      <w:r>
+        <w:rPr>
+          <w:rFonts w:ascii="Courier New" w:hAnsi="Courier New" w:cs="Courier New"/>
         </w:rPr>
         <w:t>720</w:t>
       </w:r>
@@ -7607,7 +7683,6 @@
           <w:sz w:val="32"/>
           <w:szCs w:val="32"/>
         </w:rPr>
-        <w:lastRenderedPageBreak/>
         <w:t>Name</w:t>
       </w:r>
     </w:p>
@@ -8118,7 +8193,7 @@
         <w:sz w:val="20"/>
         <w:szCs w:val="20"/>
       </w:rPr>
-      <w:t>13</w:t>
+      <w:t>2</w:t>
     </w:r>
     <w:r>
       <w:rPr>
@@ -9949,7 +10024,7 @@
 </file>
 
 <file path=customXml/itemProps1.xml><?xml version="1.0" encoding="utf-8"?>
-<ds:datastoreItem xmlns:ds="http://schemas.openxmlformats.org/officeDocument/2006/customXml" ds:itemID="{8418D56A-42E4-4022-B619-FC8110208120}">
+<ds:datastoreItem xmlns:ds="http://schemas.openxmlformats.org/officeDocument/2006/customXml" ds:itemID="{9326D227-DE3D-4043-BC4E-06C06501D230}">
   <ds:schemaRefs>
     <ds:schemaRef ds:uri="http://schemas.openxmlformats.org/officeDocument/2006/bibliography"/>
   </ds:schemaRefs>

</xml_diff>